<commit_message>
Subo los informes de Avance de 08/05 y 15/05
</commit_message>
<xml_diff>
--- a/doc/Entregas/Informes de Avance/Informe_de_ Avance_08-05-2014.docx
+++ b/doc/Entregas/Informes de Avance/Informe_de_ Avance_08-05-2014.docx
@@ -118,43 +118,6 @@
               <w:rPr>
                 <w:rFonts w:ascii="Arial" w:hAnsi="Arial" w:cs="Arial"/>
               </w:rPr>
-              <w:t>Propuesta</w:t>
-            </w:r>
-            <w:r>
-              <w:rPr>
-                <w:rFonts w:ascii="Arial" w:hAnsi="Arial" w:cs="Arial"/>
-              </w:rPr>
-              <w:t xml:space="preserve"> del proyecto “Estamos para Ayudarlo” - E</w:t>
-            </w:r>
-            <w:r>
-              <w:rPr>
-                <w:rFonts w:ascii="Arial" w:hAnsi="Arial" w:cs="Arial"/>
-              </w:rPr>
-              <w:t>.</w:t>
-            </w:r>
-            <w:r>
-              <w:rPr>
-                <w:rFonts w:ascii="Arial" w:hAnsi="Arial" w:cs="Arial"/>
-              </w:rPr>
-              <w:t>P.A.</w:t>
-            </w:r>
-          </w:p>
-          <w:p>
-            <w:pPr>
-              <w:pStyle w:val="Tabletext"/>
-              <w:numPr>
-                <w:ilvl w:val="0"/>
-                <w:numId w:val="22"/>
-              </w:numPr>
-              <w:jc w:val="both"/>
-              <w:rPr>
-                <w:rFonts w:ascii="Arial" w:hAnsi="Arial" w:cs="Arial"/>
-              </w:rPr>
-            </w:pPr>
-            <w:r>
-              <w:rPr>
-                <w:rFonts w:ascii="Arial" w:hAnsi="Arial" w:cs="Arial"/>
-              </w:rPr>
               <w:t>Acta de proyecto v 1.0</w:t>
             </w:r>
           </w:p>
@@ -191,19 +154,6 @@
               <w:t>.</w:t>
             </w:r>
           </w:p>
-          <w:p>
-            <w:pPr>
-              <w:pStyle w:val="Tabletext"/>
-              <w:numPr>
-                <w:ilvl w:val="0"/>
-                <w:numId w:val="22"/>
-              </w:numPr>
-              <w:jc w:val="both"/>
-              <w:rPr>
-                <w:rFonts w:ascii="Arial" w:hAnsi="Arial" w:cs="Arial"/>
-              </w:rPr>
-            </w:pPr>
-          </w:p>
         </w:tc>
       </w:tr>
       <w:tr>
@@ -287,37 +237,13 @@
               <w:rPr>
                 <w:rFonts w:ascii="Arial" w:hAnsi="Arial" w:cs="Arial"/>
               </w:rPr>
-              <w:t>Definición de alcance referidos a temas específicos:</w:t>
+              <w:t>Realizar las modificaciones pedidas</w:t>
             </w:r>
-          </w:p>
-          <w:p>
-            <w:pPr>
-              <w:pStyle w:val="Tabletext"/>
-              <w:numPr>
-                <w:ilvl w:val="0"/>
-                <w:numId w:val="25"/>
-              </w:numPr>
-            </w:pPr>
             <w:r>
               <w:rPr>
                 <w:rFonts w:ascii="Arial" w:hAnsi="Arial" w:cs="Arial"/>
               </w:rPr>
-              <w:t>Tecnologías a utilizar.</w:t>
-            </w:r>
-          </w:p>
-          <w:p>
-            <w:pPr>
-              <w:pStyle w:val="Tabletext"/>
-              <w:numPr>
-                <w:ilvl w:val="0"/>
-                <w:numId w:val="25"/>
-              </w:numPr>
-            </w:pPr>
-            <w:r>
-              <w:rPr>
-                <w:rFonts w:ascii="Arial" w:hAnsi="Arial" w:cs="Arial"/>
-              </w:rPr>
-              <w:t>Funcionalidades opcionales a incluir o no.</w:t>
+              <w:t xml:space="preserve"> del Acta de proyecto.</w:t>
             </w:r>
           </w:p>
         </w:tc>
@@ -401,7 +327,7 @@
               <w:rPr>
                 <w:rFonts w:ascii="Arial" w:hAnsi="Arial" w:cs="Arial"/>
               </w:rPr>
-              <w:t>Investigar  tecnologías: QR, NFC, Bluetooth.</w:t>
+              <w:t>Presentar los informes de avance de las semanas anteriores con el formato de la cátedra.</w:t>
             </w:r>
           </w:p>
           <w:p>
@@ -409,31 +335,26 @@
               <w:pStyle w:val="Tabletext"/>
               <w:numPr>
                 <w:ilvl w:val="0"/>
-                <w:numId w:val="22"/>
+                <w:numId w:val="23"/>
               </w:numPr>
-              <w:jc w:val="both"/>
             </w:pPr>
             <w:r>
               <w:rPr>
                 <w:rFonts w:ascii="Arial" w:hAnsi="Arial" w:cs="Arial"/>
               </w:rPr>
-              <w:t>Investigar fuente de datos de “Precios Cuidados”.</w:t>
+              <w:t>Re</w:t>
             </w:r>
-          </w:p>
-          <w:p>
-            <w:pPr>
-              <w:pStyle w:val="Tabletext"/>
-              <w:numPr>
-                <w:ilvl w:val="0"/>
-                <w:numId w:val="22"/>
-              </w:numPr>
-              <w:jc w:val="both"/>
-            </w:pPr>
             <w:r>
               <w:rPr>
                 <w:rFonts w:ascii="Arial" w:hAnsi="Arial" w:cs="Arial"/>
               </w:rPr>
-              <w:t>Investigar APIS de Google para mapas y modo de uso por voz.</w:t>
+              <w:t>alizar el Gant</w:t>
+            </w:r>
+            <w:r>
+              <w:rPr>
+                <w:rFonts w:ascii="Arial" w:hAnsi="Arial" w:cs="Arial"/>
+              </w:rPr>
+              <w:t>t y la estimación de costos.</w:t>
             </w:r>
           </w:p>
         </w:tc>
@@ -569,7 +490,7 @@
               <w:rPr>
                 <w:rFonts w:ascii="Arial" w:hAnsi="Arial" w:cs="Arial"/>
               </w:rPr>
-              <w:t>No se presentaron problemas.</w:t>
+              <w:t>Parciales de otras materias</w:t>
             </w:r>
           </w:p>
         </w:tc>
@@ -589,6 +510,26 @@
                 <w:rFonts w:ascii="Arial" w:hAnsi="Arial" w:cs="Arial"/>
               </w:rPr>
             </w:pPr>
+            <w:r>
+              <w:rPr>
+                <w:rFonts w:ascii="Arial" w:hAnsi="Arial" w:cs="Arial"/>
+              </w:rPr>
+              <w:t xml:space="preserve">Se nos dificultó avanzar con proyecto debido a parciales y entregas de </w:t>
+            </w:r>
+            <w:proofErr w:type="spellStart"/>
+            <w:r>
+              <w:rPr>
+                <w:rFonts w:ascii="Arial" w:hAnsi="Arial" w:cs="Arial"/>
+              </w:rPr>
+              <w:t>tps</w:t>
+            </w:r>
+            <w:proofErr w:type="spellEnd"/>
+            <w:r>
+              <w:rPr>
+                <w:rFonts w:ascii="Arial" w:hAnsi="Arial" w:cs="Arial"/>
+              </w:rPr>
+              <w:t xml:space="preserve"> de otras materias.</w:t>
+            </w:r>
           </w:p>
         </w:tc>
       </w:tr>

</xml_diff>